<commit_message>
did the critically reading scientific papers excercise
</commit_message>
<xml_diff>
--- a/projects/ReadingScientificPapers.docx
+++ b/projects/ReadingScientificPapers.docx
@@ -4,7 +4,7 @@
   <w:body>
     <w:p>
       <w:pPr>
-        <w:pStyle w:val="Title"/>
+        <w:pStyle w:val="Titel"/>
       </w:pPr>
       <w:r>
         <w:t>Critically reading</w:t>
@@ -15,7 +15,7 @@
     </w:p>
     <w:p>
       <w:pPr>
-        <w:pStyle w:val="Subtitle"/>
+        <w:pStyle w:val="Untertitel"/>
       </w:pPr>
       <w:r>
         <w:t>Meredith C. Schuman</w:t>
@@ -29,7 +29,7 @@
     </w:p>
     <w:p>
       <w:pPr>
-        <w:pStyle w:val="Heading1"/>
+        <w:pStyle w:val="berschrift1"/>
       </w:pPr>
       <w:r>
         <w:t>(1) S</w:t>
@@ -65,15 +65,15 @@
     <w:p>
       <w:pPr>
         <w:rPr>
-          <w:rStyle w:val="Emphasis"/>
-          <w:i w:val="0"/>
-          <w:iCs w:val="0"/>
-          <w:color w:val="7F7F7F" w:themeColor="text1" w:themeTint="80"/>
-        </w:rPr>
-      </w:pPr>
-      <w:r>
-        <w:rPr>
-          <w:rStyle w:val="Emphasis"/>
+          <w:rStyle w:val="Hervorhebung"/>
+          <w:i w:val="0"/>
+          <w:iCs w:val="0"/>
+          <w:color w:val="7F7F7F" w:themeColor="text1" w:themeTint="80"/>
+        </w:rPr>
+      </w:pPr>
+      <w:r>
+        <w:rPr>
+          <w:rStyle w:val="Hervorhebung"/>
           <w:i w:val="0"/>
           <w:iCs w:val="0"/>
           <w:color w:val="7F7F7F" w:themeColor="text1" w:themeTint="80"/>
@@ -82,7 +82,7 @@
       </w:r>
       <w:r>
         <w:rPr>
-          <w:rStyle w:val="Emphasis"/>
+          <w:rStyle w:val="Hervorhebung"/>
           <w:i w:val="0"/>
           <w:iCs w:val="0"/>
           <w:color w:val="7F7F7F" w:themeColor="text1" w:themeTint="80"/>
@@ -91,7 +91,7 @@
       </w:r>
       <w:r>
         <w:rPr>
-          <w:rStyle w:val="Emphasis"/>
+          <w:rStyle w:val="Hervorhebung"/>
           <w:i w:val="0"/>
           <w:iCs w:val="0"/>
           <w:color w:val="7F7F7F" w:themeColor="text1" w:themeTint="80"/>
@@ -100,7 +100,7 @@
       </w:r>
       <w:r>
         <w:rPr>
-          <w:rStyle w:val="Emphasis"/>
+          <w:rStyle w:val="Hervorhebung"/>
           <w:i w:val="0"/>
           <w:iCs w:val="0"/>
           <w:color w:val="7F7F7F" w:themeColor="text1" w:themeTint="80"/>
@@ -109,7 +109,7 @@
       </w:r>
       <w:r>
         <w:rPr>
-          <w:rStyle w:val="Emphasis"/>
+          <w:rStyle w:val="Hervorhebung"/>
           <w:i w:val="0"/>
           <w:iCs w:val="0"/>
           <w:color w:val="7F7F7F" w:themeColor="text1" w:themeTint="80"/>
@@ -118,7 +118,7 @@
       </w:r>
       <w:r>
         <w:rPr>
-          <w:rStyle w:val="Emphasis"/>
+          <w:rStyle w:val="Hervorhebung"/>
           <w:i w:val="0"/>
           <w:iCs w:val="0"/>
           <w:color w:val="7F7F7F" w:themeColor="text1" w:themeTint="80"/>
@@ -127,7 +127,7 @@
       </w:r>
       <w:r>
         <w:rPr>
-          <w:rStyle w:val="Emphasis"/>
+          <w:rStyle w:val="Hervorhebung"/>
           <w:i w:val="0"/>
           <w:iCs w:val="0"/>
           <w:color w:val="7F7F7F" w:themeColor="text1" w:themeTint="80"/>
@@ -136,7 +136,7 @@
       </w:r>
       <w:r>
         <w:rPr>
-          <w:rStyle w:val="Emphasis"/>
+          <w:rStyle w:val="Hervorhebung"/>
           <w:i w:val="0"/>
           <w:iCs w:val="0"/>
           <w:color w:val="7F7F7F" w:themeColor="text1" w:themeTint="80"/>
@@ -145,7 +145,7 @@
       </w:r>
       <w:r>
         <w:rPr>
-          <w:rStyle w:val="Emphasis"/>
+          <w:rStyle w:val="Hervorhebung"/>
           <w:i w:val="0"/>
           <w:iCs w:val="0"/>
           <w:color w:val="7F7F7F" w:themeColor="text1" w:themeTint="80"/>
@@ -154,7 +154,7 @@
       </w:r>
       <w:r>
         <w:rPr>
-          <w:rStyle w:val="Emphasis"/>
+          <w:rStyle w:val="Hervorhebung"/>
           <w:i w:val="0"/>
           <w:iCs w:val="0"/>
           <w:color w:val="7F7F7F" w:themeColor="text1" w:themeTint="80"/>
@@ -163,7 +163,7 @@
       </w:r>
       <w:r>
         <w:rPr>
-          <w:rStyle w:val="Emphasis"/>
+          <w:rStyle w:val="Hervorhebung"/>
           <w:i w:val="0"/>
           <w:iCs w:val="0"/>
           <w:color w:val="7F7F7F" w:themeColor="text1" w:themeTint="80"/>
@@ -172,7 +172,7 @@
       </w:r>
       <w:r>
         <w:rPr>
-          <w:rStyle w:val="Emphasis"/>
+          <w:rStyle w:val="Hervorhebung"/>
           <w:i w:val="0"/>
           <w:iCs w:val="0"/>
           <w:color w:val="7F7F7F" w:themeColor="text1" w:themeTint="80"/>
@@ -181,7 +181,7 @@
       </w:r>
       <w:r>
         <w:rPr>
-          <w:rStyle w:val="Emphasis"/>
+          <w:rStyle w:val="Hervorhebung"/>
           <w:i w:val="0"/>
           <w:iCs w:val="0"/>
           <w:color w:val="7F7F7F" w:themeColor="text1" w:themeTint="80"/>
@@ -190,7 +190,7 @@
       </w:r>
       <w:r>
         <w:rPr>
-          <w:rStyle w:val="Emphasis"/>
+          <w:rStyle w:val="Hervorhebung"/>
           <w:i w:val="0"/>
           <w:iCs w:val="0"/>
           <w:color w:val="7F7F7F" w:themeColor="text1" w:themeTint="80"/>
@@ -199,7 +199,7 @@
       </w:r>
       <w:r>
         <w:rPr>
-          <w:rStyle w:val="Emphasis"/>
+          <w:rStyle w:val="Hervorhebung"/>
           <w:i w:val="0"/>
           <w:iCs w:val="0"/>
           <w:color w:val="7F7F7F" w:themeColor="text1" w:themeTint="80"/>
@@ -208,7 +208,7 @@
       </w:r>
       <w:r>
         <w:rPr>
-          <w:rStyle w:val="Emphasis"/>
+          <w:rStyle w:val="Hervorhebung"/>
           <w:i w:val="0"/>
           <w:iCs w:val="0"/>
           <w:color w:val="7F7F7F" w:themeColor="text1" w:themeTint="80"/>
@@ -217,7 +217,7 @@
       </w:r>
       <w:r>
         <w:rPr>
-          <w:rStyle w:val="Emphasis"/>
+          <w:rStyle w:val="Hervorhebung"/>
           <w:i w:val="0"/>
           <w:iCs w:val="0"/>
           <w:color w:val="7F7F7F" w:themeColor="text1" w:themeTint="80"/>
@@ -228,7 +228,7 @@
     <w:p>
       <w:pPr>
         <w:rPr>
-          <w:rStyle w:val="Emphasis"/>
+          <w:rStyle w:val="Hervorhebung"/>
           <w:i w:val="0"/>
           <w:iCs w:val="0"/>
         </w:rPr>
@@ -238,25 +238,42 @@
     <w:p>
       <w:pPr>
         <w:rPr>
-          <w:rStyle w:val="Emphasis"/>
-          <w:i w:val="0"/>
-          <w:iCs w:val="0"/>
-        </w:rPr>
-      </w:pPr>
-      <w:r>
-        <w:rPr>
-          <w:rStyle w:val="Emphasis"/>
+          <w:rStyle w:val="Hervorhebung"/>
+          <w:i w:val="0"/>
+          <w:iCs w:val="0"/>
+        </w:rPr>
+      </w:pPr>
+      <w:r>
+        <w:rPr>
+          <w:rStyle w:val="Hervorhebung"/>
           <w:i w:val="0"/>
           <w:iCs w:val="0"/>
         </w:rPr>
         <w:t>Your notes here</w:t>
+      </w:r>
+    </w:p>
+    <w:p>
+      <w:pPr>
+        <w:rPr>
+          <w:rStyle w:val="Hervorhebung"/>
+          <w:i w:val="0"/>
+          <w:iCs w:val="0"/>
+        </w:rPr>
+      </w:pPr>
+      <w:r>
+        <w:rPr>
+          <w:rStyle w:val="Hervorhebung"/>
+          <w:i w:val="0"/>
+          <w:iCs w:val="0"/>
+        </w:rPr>
+        <w:t>It seems to be about uncovering some of the unknown metabolome of plants, having two sets of data: tropical and temperate plants. “Distilling metabolite chemistry into five metabolic functional traits” seems too oversimplifying to me. Two major specializations of leaves seem to be chemical defense or leaf longevity.</w:t>
       </w:r>
     </w:p>
     <w:p/>
     <w:bookmarkEnd w:id="0"/>
     <w:p>
       <w:pPr>
-        <w:pStyle w:val="Heading1"/>
+        <w:pStyle w:val="berschrift1"/>
       </w:pPr>
       <w:r>
         <w:t xml:space="preserve">(2) </w:t>
@@ -310,15 +327,15 @@
     <w:p>
       <w:pPr>
         <w:rPr>
-          <w:rStyle w:val="Emphasis"/>
-          <w:i w:val="0"/>
-          <w:iCs w:val="0"/>
-          <w:color w:val="7F7F7F" w:themeColor="text1" w:themeTint="80"/>
-        </w:rPr>
-      </w:pPr>
-      <w:r>
-        <w:rPr>
-          <w:rStyle w:val="Emphasis"/>
+          <w:rStyle w:val="Hervorhebung"/>
+          <w:i w:val="0"/>
+          <w:iCs w:val="0"/>
+          <w:color w:val="7F7F7F" w:themeColor="text1" w:themeTint="80"/>
+        </w:rPr>
+      </w:pPr>
+      <w:r>
+        <w:rPr>
+          <w:rStyle w:val="Hervorhebung"/>
           <w:i w:val="0"/>
           <w:iCs w:val="0"/>
           <w:color w:val="7F7F7F" w:themeColor="text1" w:themeTint="80"/>
@@ -327,7 +344,7 @@
       </w:r>
       <w:r>
         <w:rPr>
-          <w:rStyle w:val="Emphasis"/>
+          <w:rStyle w:val="Hervorhebung"/>
           <w:i w:val="0"/>
           <w:iCs w:val="0"/>
           <w:color w:val="7F7F7F" w:themeColor="text1" w:themeTint="80"/>
@@ -336,7 +353,7 @@
       </w:r>
       <w:r>
         <w:rPr>
-          <w:rStyle w:val="Emphasis"/>
+          <w:rStyle w:val="Hervorhebung"/>
           <w:i w:val="0"/>
           <w:iCs w:val="0"/>
           <w:color w:val="7F7F7F" w:themeColor="text1" w:themeTint="80"/>
@@ -345,7 +362,7 @@
       </w:r>
       <w:r>
         <w:rPr>
-          <w:rStyle w:val="Emphasis"/>
+          <w:rStyle w:val="Hervorhebung"/>
           <w:i w:val="0"/>
           <w:iCs w:val="0"/>
           <w:color w:val="7F7F7F" w:themeColor="text1" w:themeTint="80"/>
@@ -354,7 +371,7 @@
       </w:r>
       <w:r>
         <w:rPr>
-          <w:rStyle w:val="Emphasis"/>
+          <w:rStyle w:val="Hervorhebung"/>
           <w:i w:val="0"/>
           <w:iCs w:val="0"/>
           <w:color w:val="7F7F7F" w:themeColor="text1" w:themeTint="80"/>
@@ -363,7 +380,7 @@
       </w:r>
       <w:r>
         <w:rPr>
-          <w:rStyle w:val="Emphasis"/>
+          <w:rStyle w:val="Hervorhebung"/>
           <w:i w:val="0"/>
           <w:iCs w:val="0"/>
           <w:color w:val="7F7F7F" w:themeColor="text1" w:themeTint="80"/>
@@ -374,29 +391,29 @@
     <w:p>
       <w:pPr>
         <w:rPr>
-          <w:rStyle w:val="Emphasis"/>
-          <w:i w:val="0"/>
-          <w:iCs w:val="0"/>
-        </w:rPr>
-      </w:pPr>
-    </w:p>
-    <w:p>
-      <w:pPr>
-        <w:pStyle w:val="ListParagraph"/>
+          <w:rStyle w:val="Hervorhebung"/>
+          <w:i w:val="0"/>
+          <w:iCs w:val="0"/>
+        </w:rPr>
+      </w:pPr>
+    </w:p>
+    <w:p>
+      <w:pPr>
+        <w:pStyle w:val="Listenabsatz"/>
         <w:numPr>
           <w:ilvl w:val="0"/>
           <w:numId w:val="11"/>
         </w:numPr>
         <w:rPr>
-          <w:rStyle w:val="Emphasis"/>
-          <w:i w:val="0"/>
-          <w:iCs w:val="0"/>
-          <w:color w:val="7F7F7F" w:themeColor="text1" w:themeTint="80"/>
-        </w:rPr>
-      </w:pPr>
-      <w:r>
-        <w:rPr>
-          <w:rStyle w:val="Emphasis"/>
+          <w:rStyle w:val="Hervorhebung"/>
+          <w:i w:val="0"/>
+          <w:iCs w:val="0"/>
+          <w:color w:val="7F7F7F" w:themeColor="text1" w:themeTint="80"/>
+        </w:rPr>
+      </w:pPr>
+      <w:r>
+        <w:rPr>
+          <w:rStyle w:val="Hervorhebung"/>
           <w:i w:val="0"/>
           <w:iCs w:val="0"/>
           <w:color w:val="7F7F7F" w:themeColor="text1" w:themeTint="80"/>
@@ -405,7 +422,7 @@
       </w:r>
       <w:r>
         <w:rPr>
-          <w:rStyle w:val="Emphasis"/>
+          <w:rStyle w:val="Hervorhebung"/>
           <w:i w:val="0"/>
           <w:iCs w:val="0"/>
           <w:color w:val="7F7F7F" w:themeColor="text1" w:themeTint="80"/>
@@ -414,7 +431,7 @@
       </w:r>
       <w:r>
         <w:rPr>
-          <w:rStyle w:val="Emphasis"/>
+          <w:rStyle w:val="Hervorhebung"/>
           <w:i w:val="0"/>
           <w:iCs w:val="0"/>
           <w:color w:val="7F7F7F" w:themeColor="text1" w:themeTint="80"/>
@@ -423,7 +440,7 @@
       </w:r>
       <w:r>
         <w:rPr>
-          <w:rStyle w:val="Emphasis"/>
+          <w:rStyle w:val="Hervorhebung"/>
           <w:b/>
           <w:bCs/>
           <w:i w:val="0"/>
@@ -434,7 +451,7 @@
       </w:r>
       <w:r>
         <w:rPr>
-          <w:rStyle w:val="Emphasis"/>
+          <w:rStyle w:val="Hervorhebung"/>
           <w:b/>
           <w:bCs/>
           <w:i w:val="0"/>
@@ -445,7 +462,7 @@
       </w:r>
       <w:r>
         <w:rPr>
-          <w:rStyle w:val="Emphasis"/>
+          <w:rStyle w:val="Hervorhebung"/>
           <w:b/>
           <w:bCs/>
           <w:i w:val="0"/>
@@ -456,7 +473,7 @@
       </w:r>
       <w:r>
         <w:rPr>
-          <w:rStyle w:val="Emphasis"/>
+          <w:rStyle w:val="Hervorhebung"/>
           <w:i w:val="0"/>
           <w:iCs w:val="0"/>
           <w:color w:val="7F7F7F" w:themeColor="text1" w:themeTint="80"/>
@@ -465,7 +482,7 @@
       </w:r>
       <w:r>
         <w:rPr>
-          <w:rStyle w:val="Emphasis"/>
+          <w:rStyle w:val="Hervorhebung"/>
           <w:b/>
           <w:bCs/>
           <w:i w:val="0"/>
@@ -476,7 +493,7 @@
       </w:r>
       <w:r>
         <w:rPr>
-          <w:rStyle w:val="Emphasis"/>
+          <w:rStyle w:val="Hervorhebung"/>
           <w:i w:val="0"/>
           <w:iCs w:val="0"/>
           <w:color w:val="7F7F7F" w:themeColor="text1" w:themeTint="80"/>
@@ -485,7 +502,7 @@
       </w:r>
       <w:r>
         <w:rPr>
-          <w:rStyle w:val="Emphasis"/>
+          <w:rStyle w:val="Hervorhebung"/>
           <w:i w:val="0"/>
           <w:iCs w:val="0"/>
           <w:color w:val="7F7F7F" w:themeColor="text1" w:themeTint="80"/>
@@ -494,7 +511,7 @@
       </w:r>
       <w:r>
         <w:rPr>
-          <w:rStyle w:val="Emphasis"/>
+          <w:rStyle w:val="Hervorhebung"/>
           <w:b/>
           <w:bCs/>
           <w:i w:val="0"/>
@@ -505,7 +522,7 @@
       </w:r>
       <w:r>
         <w:rPr>
-          <w:rStyle w:val="Emphasis"/>
+          <w:rStyle w:val="Hervorhebung"/>
           <w:i w:val="0"/>
           <w:iCs w:val="0"/>
           <w:color w:val="7F7F7F" w:themeColor="text1" w:themeTint="80"/>
@@ -514,7 +531,7 @@
       </w:r>
       <w:r>
         <w:rPr>
-          <w:rStyle w:val="Emphasis"/>
+          <w:rStyle w:val="Hervorhebung"/>
           <w:i w:val="0"/>
           <w:iCs w:val="0"/>
           <w:color w:val="7F7F7F" w:themeColor="text1" w:themeTint="80"/>
@@ -523,7 +540,7 @@
       </w:r>
       <w:r>
         <w:rPr>
-          <w:rStyle w:val="Emphasis"/>
+          <w:rStyle w:val="Hervorhebung"/>
           <w:b/>
           <w:bCs/>
           <w:i w:val="0"/>
@@ -534,7 +551,7 @@
       </w:r>
       <w:r>
         <w:rPr>
-          <w:rStyle w:val="Emphasis"/>
+          <w:rStyle w:val="Hervorhebung"/>
           <w:b/>
           <w:bCs/>
           <w:i w:val="0"/>
@@ -545,7 +562,7 @@
       </w:r>
       <w:r>
         <w:rPr>
-          <w:rStyle w:val="Emphasis"/>
+          <w:rStyle w:val="Hervorhebung"/>
           <w:i w:val="0"/>
           <w:iCs w:val="0"/>
           <w:color w:val="7F7F7F" w:themeColor="text1" w:themeTint="80"/>
@@ -554,7 +571,7 @@
       </w:r>
       <w:r>
         <w:rPr>
-          <w:rStyle w:val="Emphasis"/>
+          <w:rStyle w:val="Hervorhebung"/>
           <w:i w:val="0"/>
           <w:iCs w:val="0"/>
           <w:color w:val="7F7F7F" w:themeColor="text1" w:themeTint="80"/>
@@ -563,7 +580,7 @@
       </w:r>
       <w:r>
         <w:rPr>
-          <w:rStyle w:val="Emphasis"/>
+          <w:rStyle w:val="Hervorhebung"/>
           <w:i w:val="0"/>
           <w:iCs w:val="0"/>
           <w:color w:val="7F7F7F" w:themeColor="text1" w:themeTint="80"/>
@@ -572,7 +589,7 @@
       </w:r>
       <w:r>
         <w:rPr>
-          <w:rStyle w:val="Emphasis"/>
+          <w:rStyle w:val="Hervorhebung"/>
           <w:i w:val="0"/>
           <w:iCs w:val="0"/>
           <w:color w:val="7F7F7F" w:themeColor="text1" w:themeTint="80"/>
@@ -581,7 +598,7 @@
       </w:r>
       <w:r>
         <w:rPr>
-          <w:rStyle w:val="Emphasis"/>
+          <w:rStyle w:val="Hervorhebung"/>
           <w:i w:val="0"/>
           <w:iCs w:val="0"/>
           <w:color w:val="7F7F7F" w:themeColor="text1" w:themeTint="80"/>
@@ -590,7 +607,7 @@
       </w:r>
       <w:r>
         <w:rPr>
-          <w:rStyle w:val="Emphasis"/>
+          <w:rStyle w:val="Hervorhebung"/>
           <w:i w:val="0"/>
           <w:iCs w:val="0"/>
           <w:color w:val="7F7F7F" w:themeColor="text1" w:themeTint="80"/>
@@ -599,7 +616,7 @@
       </w:r>
       <w:r>
         <w:rPr>
-          <w:rStyle w:val="Emphasis"/>
+          <w:rStyle w:val="Hervorhebung"/>
           <w:i w:val="0"/>
           <w:iCs w:val="0"/>
           <w:color w:val="7F7F7F" w:themeColor="text1" w:themeTint="80"/>
@@ -608,7 +625,7 @@
       </w:r>
       <w:r>
         <w:rPr>
-          <w:rStyle w:val="Emphasis"/>
+          <w:rStyle w:val="Hervorhebung"/>
           <w:i w:val="0"/>
           <w:iCs w:val="0"/>
           <w:color w:val="7F7F7F" w:themeColor="text1" w:themeTint="80"/>
@@ -617,7 +634,7 @@
       </w:r>
       <w:r>
         <w:rPr>
-          <w:rStyle w:val="Emphasis"/>
+          <w:rStyle w:val="Hervorhebung"/>
           <w:i w:val="0"/>
           <w:iCs w:val="0"/>
           <w:color w:val="7F7F7F" w:themeColor="text1" w:themeTint="80"/>
@@ -626,7 +643,7 @@
       </w:r>
       <w:r>
         <w:rPr>
-          <w:rStyle w:val="Emphasis"/>
+          <w:rStyle w:val="Hervorhebung"/>
           <w:i w:val="0"/>
           <w:iCs w:val="0"/>
           <w:color w:val="7F7F7F" w:themeColor="text1" w:themeTint="80"/>
@@ -635,7 +652,7 @@
       </w:r>
       <w:r>
         <w:rPr>
-          <w:rStyle w:val="Emphasis"/>
+          <w:rStyle w:val="Hervorhebung"/>
           <w:i w:val="0"/>
           <w:iCs w:val="0"/>
           <w:color w:val="7F7F7F" w:themeColor="text1" w:themeTint="80"/>
@@ -644,7 +661,7 @@
       </w:r>
       <w:r>
         <w:rPr>
-          <w:rStyle w:val="Emphasis"/>
+          <w:rStyle w:val="Hervorhebung"/>
           <w:i w:val="0"/>
           <w:iCs w:val="0"/>
           <w:color w:val="7F7F7F" w:themeColor="text1" w:themeTint="80"/>
@@ -655,23 +672,23 @@
     <w:p>
       <w:pPr>
         <w:rPr>
-          <w:rStyle w:val="Emphasis"/>
-          <w:i w:val="0"/>
-          <w:iCs w:val="0"/>
-        </w:rPr>
-      </w:pPr>
-    </w:p>
-    <w:p>
-      <w:pPr>
-        <w:rPr>
-          <w:rStyle w:val="Emphasis"/>
-          <w:i w:val="0"/>
-          <w:iCs w:val="0"/>
-        </w:rPr>
-      </w:pPr>
-      <w:r>
-        <w:rPr>
-          <w:rStyle w:val="Emphasis"/>
+          <w:rStyle w:val="Hervorhebung"/>
+          <w:i w:val="0"/>
+          <w:iCs w:val="0"/>
+        </w:rPr>
+      </w:pPr>
+    </w:p>
+    <w:p>
+      <w:pPr>
+        <w:rPr>
+          <w:rStyle w:val="Hervorhebung"/>
+          <w:i w:val="0"/>
+          <w:iCs w:val="0"/>
+        </w:rPr>
+      </w:pPr>
+      <w:r>
+        <w:rPr>
+          <w:rStyle w:val="Hervorhebung"/>
           <w:i w:val="0"/>
           <w:iCs w:val="0"/>
         </w:rPr>
@@ -681,29 +698,271 @@
     <w:p>
       <w:pPr>
         <w:rPr>
-          <w:rStyle w:val="Emphasis"/>
-          <w:i w:val="0"/>
-          <w:iCs w:val="0"/>
-        </w:rPr>
-      </w:pPr>
-    </w:p>
-    <w:p>
-      <w:pPr>
-        <w:pStyle w:val="ListParagraph"/>
+          <w:rStyle w:val="Hervorhebung"/>
+          <w:i w:val="0"/>
+          <w:iCs w:val="0"/>
+        </w:rPr>
+      </w:pPr>
+      <w:r>
+        <w:rPr>
+          <w:rStyle w:val="Hervorhebung"/>
+          <w:i w:val="0"/>
+          <w:iCs w:val="0"/>
+        </w:rPr>
+        <w:t>Goals: possibly identify trends in variation of the metabolome across plant kingdom</w:t>
+      </w:r>
+    </w:p>
+    <w:p>
+      <w:pPr>
+        <w:rPr>
+          <w:rStyle w:val="Hervorhebung"/>
+          <w:i w:val="0"/>
+          <w:iCs w:val="0"/>
+        </w:rPr>
+      </w:pPr>
+      <w:r>
+        <w:rPr>
+          <w:rStyle w:val="Hervorhebung"/>
+          <w:i w:val="0"/>
+          <w:iCs w:val="0"/>
+        </w:rPr>
+        <w:t>Hypothesis 1: Metabolome vari</w:t>
+      </w:r>
+      <w:r>
+        <w:rPr>
+          <w:rStyle w:val="Hervorhebung"/>
+          <w:i w:val="0"/>
+          <w:iCs w:val="0"/>
+        </w:rPr>
+        <w:t xml:space="preserve">ation goes along </w:t>
+      </w:r>
+      <w:r>
+        <w:rPr>
+          <w:rStyle w:val="Hervorhebung"/>
+          <w:i w:val="0"/>
+          <w:iCs w:val="0"/>
+        </w:rPr>
+        <w:t>with functional trait</w:t>
+      </w:r>
+      <w:r>
+        <w:rPr>
+          <w:rStyle w:val="Hervorhebung"/>
+          <w:i w:val="0"/>
+          <w:iCs w:val="0"/>
+        </w:rPr>
+        <w:t xml:space="preserve"> variation (plant height…).</w:t>
+      </w:r>
+    </w:p>
+    <w:p>
+      <w:pPr>
+        <w:rPr>
+          <w:rStyle w:val="Hervorhebung"/>
+          <w:i w:val="0"/>
+          <w:iCs w:val="0"/>
+        </w:rPr>
+      </w:pPr>
+      <w:r>
+        <w:rPr>
+          <w:rStyle w:val="Hervorhebung"/>
+          <w:i w:val="0"/>
+          <w:iCs w:val="0"/>
+        </w:rPr>
+        <w:t xml:space="preserve">Hypothesis 2: </w:t>
+      </w:r>
+      <w:r>
+        <w:rPr>
+          <w:rStyle w:val="Hervorhebung"/>
+          <w:i w:val="0"/>
+          <w:iCs w:val="0"/>
+        </w:rPr>
+        <w:t>Metabolome variation goes against functional trait variation or is independent of it.</w:t>
+      </w:r>
+    </w:p>
+    <w:p>
+      <w:pPr>
+        <w:rPr>
+          <w:rStyle w:val="Hervorhebung"/>
+          <w:i w:val="0"/>
+          <w:iCs w:val="0"/>
+        </w:rPr>
+      </w:pPr>
+      <w:r>
+        <w:rPr>
+          <w:rStyle w:val="Hervorhebung"/>
+          <w:i w:val="0"/>
+          <w:iCs w:val="0"/>
+        </w:rPr>
+        <w:t>Extracted , identified metabolites from all plant leaves</w:t>
+      </w:r>
+    </w:p>
+    <w:p>
+      <w:pPr>
+        <w:rPr>
+          <w:rStyle w:val="Hervorhebung"/>
+          <w:i w:val="0"/>
+          <w:iCs w:val="0"/>
+        </w:rPr>
+      </w:pPr>
+      <w:r>
+        <w:rPr>
+          <w:rStyle w:val="Hervorhebung"/>
+          <w:i w:val="0"/>
+          <w:iCs w:val="0"/>
+        </w:rPr>
+        <w:t>Identified chemical properties of metabolites</w:t>
+      </w:r>
+    </w:p>
+    <w:p>
+      <w:r>
+        <w:rPr>
+          <w:rStyle w:val="Hervorhebung"/>
+          <w:i w:val="0"/>
+          <w:iCs w:val="0"/>
+        </w:rPr>
+        <w:t xml:space="preserve">Trying to identify </w:t>
+      </w:r>
+      <w:proofErr w:type="spellStart"/>
+      <w:r>
+        <w:rPr>
+          <w:rStyle w:val="Hervorhebung"/>
+          <w:i w:val="0"/>
+          <w:iCs w:val="0"/>
+        </w:rPr>
+        <w:t>corellations</w:t>
+      </w:r>
+      <w:proofErr w:type="spellEnd"/>
+      <w:r>
+        <w:rPr>
+          <w:rStyle w:val="Hervorhebung"/>
+          <w:i w:val="0"/>
+          <w:iCs w:val="0"/>
+        </w:rPr>
+        <w:t xml:space="preserve"> between these metabolic specializations and classical traits </w:t>
+      </w:r>
+      <w:r>
+        <w:t>(plant height, seed mass, stem-specific density, leaf area, specific leaf area (SLA) and leaf carbon, and nitrogen and phosphorus concen</w:t>
+      </w:r>
+      <w:r>
+        <w:t>trations)</w:t>
+      </w:r>
+    </w:p>
+    <w:p>
+      <w:r>
+        <w:t xml:space="preserve">Chemical properties seem to be </w:t>
+      </w:r>
+      <w:proofErr w:type="spellStart"/>
+      <w:r>
+        <w:t>clusterable</w:t>
+      </w:r>
+      <w:proofErr w:type="spellEnd"/>
+      <w:r>
+        <w:t xml:space="preserve"> into</w:t>
+      </w:r>
+      <w:r>
+        <w:t xml:space="preserve"> 5</w:t>
+      </w:r>
+      <w:r>
+        <w:t xml:space="preserve"> main categories</w:t>
+      </w:r>
+      <w:r>
+        <w:t>. Representatives of which seem to represent the variability of metabolites pretty thoroughly: “</w:t>
+      </w:r>
+      <w:r>
+        <w:t xml:space="preserve">Indeed, we observe that a principal components analysis (PCA) performed on a subset of five chemical properties, one from each cluster (Fig. 1C), is equivalent to a </w:t>
+      </w:r>
+      <w:proofErr w:type="spellStart"/>
+      <w:r>
+        <w:t>PCAperformed</w:t>
+      </w:r>
+      <w:proofErr w:type="spellEnd"/>
+      <w:r>
+        <w:t xml:space="preserve"> on all 21 properties</w:t>
+      </w:r>
+      <w:r>
+        <w:t>”</w:t>
+      </w:r>
+    </w:p>
+    <w:p>
+      <w:r>
+        <w:t xml:space="preserve">Then they plot them the same way but including 5 chemical and the </w:t>
+      </w:r>
+      <w:r>
+        <w:t>“classical traits” to see if there is correlation between them.</w:t>
+      </w:r>
+    </w:p>
+    <w:p>
+      <w:r>
+        <w:t>Conclusions:</w:t>
+      </w:r>
+    </w:p>
+    <w:p>
+      <w:r>
+        <w:t>“</w:t>
+      </w:r>
+      <w:r>
+        <w:t>we find that metabolic trait variation is orthogonal to, not colinear with, classical trait variation.</w:t>
+      </w:r>
+      <w:r>
+        <w:t>” -&gt; Hypothesis 2 is true.</w:t>
+      </w:r>
+    </w:p>
+    <w:p>
+      <w:r>
+        <w:t>“</w:t>
+      </w:r>
+      <w:r>
+        <w:t xml:space="preserve">We thus propose that distilling the leaf metabolome into metabolic functional traits captures macroecological patterns of metabolic variation widely across the plant kingdom, enhances the explanatory power of the functional trait concept, and offers a new set of tools for the discovery of species or genotypes with trait combinations adapted to </w:t>
+      </w:r>
+      <w:proofErr w:type="spellStart"/>
+      <w:r>
+        <w:t>societ</w:t>
+      </w:r>
+      <w:proofErr w:type="spellEnd"/>
+      <w:r>
+        <w:t xml:space="preserve"> al needs</w:t>
+      </w:r>
+      <w:r>
+        <w:t>”</w:t>
+      </w:r>
+      <w:r>
+        <w:t xml:space="preserve"> -&gt; so these metabolic traits do not line up with classic traits but describe newly discovered ways of specialization in plants</w:t>
+      </w:r>
+    </w:p>
+    <w:p>
+      <w:pPr>
+        <w:rPr>
+          <w:rStyle w:val="Hervorhebung"/>
+          <w:i w:val="0"/>
+          <w:iCs w:val="0"/>
+        </w:rPr>
+      </w:pPr>
+    </w:p>
+    <w:p>
+      <w:pPr>
+        <w:rPr>
+          <w:rStyle w:val="Hervorhebung"/>
+          <w:i w:val="0"/>
+          <w:iCs w:val="0"/>
+        </w:rPr>
+      </w:pPr>
+    </w:p>
+    <w:p>
+      <w:pPr>
+        <w:pStyle w:val="Listenabsatz"/>
         <w:numPr>
           <w:ilvl w:val="0"/>
           <w:numId w:val="11"/>
         </w:numPr>
         <w:rPr>
-          <w:rStyle w:val="Emphasis"/>
-          <w:i w:val="0"/>
-          <w:iCs w:val="0"/>
-          <w:color w:val="7F7F7F" w:themeColor="text1" w:themeTint="80"/>
-        </w:rPr>
-      </w:pPr>
-      <w:r>
-        <w:rPr>
-          <w:rStyle w:val="Emphasis"/>
+          <w:rStyle w:val="Hervorhebung"/>
+          <w:i w:val="0"/>
+          <w:iCs w:val="0"/>
+          <w:color w:val="7F7F7F" w:themeColor="text1" w:themeTint="80"/>
+        </w:rPr>
+      </w:pPr>
+      <w:r>
+        <w:rPr>
+          <w:rStyle w:val="Hervorhebung"/>
           <w:i w:val="0"/>
           <w:iCs w:val="0"/>
           <w:color w:val="7F7F7F" w:themeColor="text1" w:themeTint="80"/>
@@ -712,7 +971,7 @@
       </w:r>
       <w:r>
         <w:rPr>
-          <w:rStyle w:val="Emphasis"/>
+          <w:rStyle w:val="Hervorhebung"/>
           <w:i w:val="0"/>
           <w:iCs w:val="0"/>
           <w:color w:val="7F7F7F" w:themeColor="text1" w:themeTint="80"/>
@@ -721,7 +980,7 @@
       </w:r>
       <w:r>
         <w:rPr>
-          <w:rStyle w:val="Emphasis"/>
+          <w:rStyle w:val="Hervorhebung"/>
           <w:i w:val="0"/>
           <w:iCs w:val="0"/>
           <w:color w:val="7F7F7F" w:themeColor="text1" w:themeTint="80"/>
@@ -730,7 +989,7 @@
       </w:r>
       <w:r>
         <w:rPr>
-          <w:rStyle w:val="Emphasis"/>
+          <w:rStyle w:val="Hervorhebung"/>
           <w:i w:val="0"/>
           <w:iCs w:val="0"/>
           <w:color w:val="7F7F7F" w:themeColor="text1" w:themeTint="80"/>
@@ -739,7 +998,7 @@
       </w:r>
       <w:r>
         <w:rPr>
-          <w:rStyle w:val="Emphasis"/>
+          <w:rStyle w:val="Hervorhebung"/>
           <w:i w:val="0"/>
           <w:iCs w:val="0"/>
           <w:color w:val="7F7F7F" w:themeColor="text1" w:themeTint="80"/>
@@ -748,7 +1007,7 @@
       </w:r>
       <w:r>
         <w:rPr>
-          <w:rStyle w:val="Emphasis"/>
+          <w:rStyle w:val="Hervorhebung"/>
           <w:i w:val="0"/>
           <w:iCs w:val="0"/>
           <w:color w:val="7F7F7F" w:themeColor="text1" w:themeTint="80"/>
@@ -757,7 +1016,7 @@
       </w:r>
       <w:r>
         <w:rPr>
-          <w:rStyle w:val="Emphasis"/>
+          <w:rStyle w:val="Hervorhebung"/>
           <w:i w:val="0"/>
           <w:iCs w:val="0"/>
           <w:color w:val="7F7F7F" w:themeColor="text1" w:themeTint="80"/>
@@ -766,7 +1025,7 @@
       </w:r>
       <w:r>
         <w:rPr>
-          <w:rStyle w:val="Emphasis"/>
+          <w:rStyle w:val="Hervorhebung"/>
           <w:i w:val="0"/>
           <w:iCs w:val="0"/>
           <w:color w:val="7F7F7F" w:themeColor="text1" w:themeTint="80"/>
@@ -775,7 +1034,7 @@
       </w:r>
       <w:r>
         <w:rPr>
-          <w:rStyle w:val="Emphasis"/>
+          <w:rStyle w:val="Hervorhebung"/>
           <w:i w:val="0"/>
           <w:iCs w:val="0"/>
           <w:color w:val="7F7F7F" w:themeColor="text1" w:themeTint="80"/>
@@ -784,7 +1043,7 @@
       </w:r>
       <w:r>
         <w:rPr>
-          <w:rStyle w:val="Emphasis"/>
+          <w:rStyle w:val="Hervorhebung"/>
           <w:i w:val="0"/>
           <w:iCs w:val="0"/>
           <w:color w:val="7F7F7F" w:themeColor="text1" w:themeTint="80"/>
@@ -793,7 +1052,7 @@
       </w:r>
       <w:r>
         <w:rPr>
-          <w:rStyle w:val="Emphasis"/>
+          <w:rStyle w:val="Hervorhebung"/>
           <w:i w:val="0"/>
           <w:iCs w:val="0"/>
           <w:color w:val="7F7F7F" w:themeColor="text1" w:themeTint="80"/>
@@ -802,7 +1061,7 @@
       </w:r>
       <w:r>
         <w:rPr>
-          <w:rStyle w:val="Emphasis"/>
+          <w:rStyle w:val="Hervorhebung"/>
           <w:i w:val="0"/>
           <w:iCs w:val="0"/>
           <w:color w:val="7F7F7F" w:themeColor="text1" w:themeTint="80"/>
@@ -811,7 +1070,7 @@
       </w:r>
       <w:r>
         <w:rPr>
-          <w:rStyle w:val="Emphasis"/>
+          <w:rStyle w:val="Hervorhebung"/>
           <w:i w:val="0"/>
           <w:iCs w:val="0"/>
           <w:color w:val="7F7F7F" w:themeColor="text1" w:themeTint="80"/>
@@ -820,7 +1079,7 @@
       </w:r>
       <w:r>
         <w:rPr>
-          <w:rStyle w:val="Emphasis"/>
+          <w:rStyle w:val="Hervorhebung"/>
           <w:i w:val="0"/>
           <w:iCs w:val="0"/>
           <w:color w:val="7F7F7F" w:themeColor="text1" w:themeTint="80"/>
@@ -829,7 +1088,7 @@
       </w:r>
       <w:r>
         <w:rPr>
-          <w:rStyle w:val="Emphasis"/>
+          <w:rStyle w:val="Hervorhebung"/>
           <w:i w:val="0"/>
           <w:iCs w:val="0"/>
           <w:color w:val="7F7F7F" w:themeColor="text1" w:themeTint="80"/>
@@ -838,7 +1097,7 @@
       </w:r>
       <w:r>
         <w:rPr>
-          <w:rStyle w:val="Emphasis"/>
+          <w:rStyle w:val="Hervorhebung"/>
           <w:i w:val="0"/>
           <w:iCs w:val="0"/>
           <w:color w:val="7F7F7F" w:themeColor="text1" w:themeTint="80"/>
@@ -847,7 +1106,7 @@
       </w:r>
       <w:r>
         <w:rPr>
-          <w:rStyle w:val="Emphasis"/>
+          <w:rStyle w:val="Hervorhebung"/>
           <w:i w:val="0"/>
           <w:iCs w:val="0"/>
           <w:color w:val="7F7F7F" w:themeColor="text1" w:themeTint="80"/>
@@ -856,7 +1115,7 @@
       </w:r>
       <w:r>
         <w:rPr>
-          <w:rStyle w:val="Emphasis"/>
+          <w:rStyle w:val="Hervorhebung"/>
           <w:i w:val="0"/>
           <w:iCs w:val="0"/>
           <w:color w:val="7F7F7F" w:themeColor="text1" w:themeTint="80"/>
@@ -865,7 +1124,7 @@
       </w:r>
       <w:r>
         <w:rPr>
-          <w:rStyle w:val="Emphasis"/>
+          <w:rStyle w:val="Hervorhebung"/>
           <w:i w:val="0"/>
           <w:iCs w:val="0"/>
           <w:color w:val="7F7F7F" w:themeColor="text1" w:themeTint="80"/>
@@ -874,7 +1133,7 @@
       </w:r>
       <w:r>
         <w:rPr>
-          <w:rStyle w:val="Emphasis"/>
+          <w:rStyle w:val="Hervorhebung"/>
           <w:i w:val="0"/>
           <w:iCs w:val="0"/>
           <w:color w:val="7F7F7F" w:themeColor="text1" w:themeTint="80"/>
@@ -883,7 +1142,7 @@
       </w:r>
       <w:r>
         <w:rPr>
-          <w:rStyle w:val="Emphasis"/>
+          <w:rStyle w:val="Hervorhebung"/>
           <w:i w:val="0"/>
           <w:iCs w:val="0"/>
           <w:color w:val="7F7F7F" w:themeColor="text1" w:themeTint="80"/>
@@ -892,7 +1151,7 @@
       </w:r>
       <w:r>
         <w:rPr>
-          <w:rStyle w:val="Emphasis"/>
+          <w:rStyle w:val="Hervorhebung"/>
           <w:i w:val="0"/>
           <w:iCs w:val="0"/>
           <w:color w:val="7F7F7F" w:themeColor="text1" w:themeTint="80"/>
@@ -901,7 +1160,7 @@
       </w:r>
       <w:r>
         <w:rPr>
-          <w:rStyle w:val="Emphasis"/>
+          <w:rStyle w:val="Hervorhebung"/>
           <w:i w:val="0"/>
           <w:iCs w:val="0"/>
           <w:color w:val="7F7F7F" w:themeColor="text1" w:themeTint="80"/>
@@ -910,7 +1169,7 @@
       </w:r>
       <w:r>
         <w:rPr>
-          <w:rStyle w:val="Emphasis"/>
+          <w:rStyle w:val="Hervorhebung"/>
           <w:i w:val="0"/>
           <w:iCs w:val="0"/>
           <w:color w:val="7F7F7F" w:themeColor="text1" w:themeTint="80"/>
@@ -919,7 +1178,7 @@
       </w:r>
       <w:r>
         <w:rPr>
-          <w:rStyle w:val="Emphasis"/>
+          <w:rStyle w:val="Hervorhebung"/>
           <w:i w:val="0"/>
           <w:iCs w:val="0"/>
           <w:color w:val="7F7F7F" w:themeColor="text1" w:themeTint="80"/>
@@ -930,23 +1189,23 @@
     <w:p>
       <w:pPr>
         <w:rPr>
-          <w:rStyle w:val="Emphasis"/>
-          <w:i w:val="0"/>
-          <w:iCs w:val="0"/>
-        </w:rPr>
-      </w:pPr>
-    </w:p>
-    <w:p>
-      <w:pPr>
-        <w:rPr>
-          <w:rStyle w:val="Emphasis"/>
-          <w:i w:val="0"/>
-          <w:iCs w:val="0"/>
-        </w:rPr>
-      </w:pPr>
-      <w:r>
-        <w:rPr>
-          <w:rStyle w:val="Emphasis"/>
+          <w:rStyle w:val="Hervorhebung"/>
+          <w:i w:val="0"/>
+          <w:iCs w:val="0"/>
+        </w:rPr>
+      </w:pPr>
+    </w:p>
+    <w:p>
+      <w:pPr>
+        <w:rPr>
+          <w:rStyle w:val="Hervorhebung"/>
+          <w:i w:val="0"/>
+          <w:iCs w:val="0"/>
+        </w:rPr>
+      </w:pPr>
+      <w:r>
+        <w:rPr>
+          <w:rStyle w:val="Hervorhebung"/>
           <w:i w:val="0"/>
           <w:iCs w:val="0"/>
         </w:rPr>
@@ -956,15 +1215,32 @@
     <w:p>
       <w:pPr>
         <w:rPr>
-          <w:rStyle w:val="Emphasis"/>
-          <w:i w:val="0"/>
-          <w:iCs w:val="0"/>
-        </w:rPr>
-      </w:pPr>
-    </w:p>
-    <w:p>
-      <w:pPr>
-        <w:pStyle w:val="Heading1"/>
+          <w:rStyle w:val="Hervorhebung"/>
+          <w:i w:val="0"/>
+          <w:iCs w:val="0"/>
+        </w:rPr>
+      </w:pPr>
+      <w:r>
+        <w:rPr>
+          <w:rStyle w:val="Hervorhebung"/>
+          <w:i w:val="0"/>
+          <w:iCs w:val="0"/>
+        </w:rPr>
+        <w:t>Calling it a “leaf longevity specialization vs. chemical defense specialization” might be too farfetched or arbitrary choice of words. I do not quite get why they chose to call the two axes that.</w:t>
+      </w:r>
+    </w:p>
+    <w:p>
+      <w:pPr>
+        <w:rPr>
+          <w:rStyle w:val="Hervorhebung"/>
+          <w:i w:val="0"/>
+          <w:iCs w:val="0"/>
+        </w:rPr>
+      </w:pPr>
+    </w:p>
+    <w:p>
+      <w:pPr>
+        <w:pStyle w:val="berschrift1"/>
       </w:pPr>
       <w:r>
         <w:t>(</w:t>
@@ -1101,26 +1377,53 @@
     <w:p>
       <w:pPr>
         <w:rPr>
-          <w:rStyle w:val="Emphasis"/>
-          <w:i w:val="0"/>
-          <w:iCs w:val="0"/>
-        </w:rPr>
-      </w:pPr>
-    </w:p>
-    <w:p>
-      <w:r>
-        <w:rPr>
-          <w:rStyle w:val="Emphasis"/>
+          <w:rStyle w:val="Hervorhebung"/>
+          <w:i w:val="0"/>
+          <w:iCs w:val="0"/>
+        </w:rPr>
+      </w:pPr>
+    </w:p>
+    <w:p>
+      <w:r>
+        <w:rPr>
+          <w:rStyle w:val="Hervorhebung"/>
           <w:i w:val="0"/>
           <w:iCs w:val="0"/>
         </w:rPr>
         <w:t>Your notes here</w:t>
       </w:r>
     </w:p>
-    <w:p/>
-    <w:p>
-      <w:pPr>
-        <w:pStyle w:val="Heading1"/>
+    <w:p>
+      <w:r>
+        <w:rPr>
+          <w:rStyle w:val="Hervorhebung"/>
+          <w:i w:val="0"/>
+          <w:iCs w:val="0"/>
+        </w:rPr>
+        <w:t xml:space="preserve">Title sounds a bit </w:t>
+      </w:r>
+      <w:proofErr w:type="spellStart"/>
+      <w:r>
+        <w:rPr>
+          <w:rStyle w:val="Hervorhebung"/>
+          <w:i w:val="0"/>
+          <w:iCs w:val="0"/>
+        </w:rPr>
+        <w:t>clickbaity</w:t>
+      </w:r>
+      <w:proofErr w:type="spellEnd"/>
+      <w:r>
+        <w:rPr>
+          <w:rStyle w:val="Hervorhebung"/>
+          <w:i w:val="0"/>
+          <w:iCs w:val="0"/>
+        </w:rPr>
+        <w:t>.</w:t>
+      </w:r>
+    </w:p>
+    <w:p>
+      <w:pPr>
+        <w:pStyle w:val="berschrift1"/>
       </w:pPr>
       <w:r>
         <w:t>(4) Summarize your thoughts about and understanding of the paper.</w:t>
@@ -1140,12 +1443,21 @@
         <w:t xml:space="preserve">The following very useful suggestions come from the </w:t>
       </w:r>
       <w:hyperlink r:id="rId8">
+        <w:proofErr w:type="spellStart"/>
         <w:r>
           <w:rPr>
             <w:rStyle w:val="Hyperlink"/>
             <w:color w:val="70AD47" w:themeColor="accent6"/>
           </w:rPr>
-          <w:t>eLife assessment</w:t>
+          <w:t>eLife</w:t>
+        </w:r>
+        <w:proofErr w:type="spellEnd"/>
+        <w:r>
+          <w:rPr>
+            <w:rStyle w:val="Hyperlink"/>
+            <w:color w:val="70AD47" w:themeColor="accent6"/>
+          </w:rPr>
+          <w:t xml:space="preserve"> assessment</w:t>
         </w:r>
       </w:hyperlink>
       <w:r>
@@ -1216,30 +1528,17 @@
     </w:p>
     <w:p>
       <w:pPr>
-        <w:pStyle w:val="Heading2"/>
-        <w:rPr>
-          <w:color w:val="404040" w:themeColor="text1" w:themeTint="BF"/>
-        </w:rPr>
-      </w:pPr>
-      <w:r>
-        <w:rPr>
-          <w:color w:val="404040" w:themeColor="text1" w:themeTint="BF"/>
-        </w:rPr>
-        <w:lastRenderedPageBreak/>
+        <w:pStyle w:val="berschrift2"/>
+      </w:pPr>
+      <w:r>
         <w:t>Use standardized terminology</w:t>
       </w:r>
     </w:p>
     <w:p>
       <w:pPr>
-        <w:pStyle w:val="Heading3"/>
-        <w:rPr>
-          <w:color w:val="595959" w:themeColor="text1" w:themeTint="A6"/>
-        </w:rPr>
-      </w:pPr>
-      <w:r>
-        <w:rPr>
-          <w:color w:val="595959" w:themeColor="text1" w:themeTint="A6"/>
-        </w:rPr>
+        <w:pStyle w:val="berschrift3"/>
+      </w:pPr>
+      <w:r>
         <w:t>For breadth of interest (and potential breadth of impact):</w:t>
       </w:r>
     </w:p>
@@ -1350,16 +1649,12 @@
     </w:p>
     <w:p>
       <w:pPr>
-        <w:pStyle w:val="Heading3"/>
+        <w:pStyle w:val="berschrift3"/>
         <w:rPr>
           <w:rFonts w:eastAsia="Times New Roman"/>
-          <w:color w:val="595959" w:themeColor="text1" w:themeTint="A6"/>
-        </w:rPr>
-      </w:pPr>
-      <w:r>
-        <w:rPr>
-          <w:color w:val="595959" w:themeColor="text1" w:themeTint="A6"/>
-        </w:rPr>
+        </w:rPr>
+      </w:pPr>
+      <w:r>
         <w:t>For strength of support:</w:t>
       </w:r>
     </w:p>
@@ -1528,27 +1823,206 @@
     <w:p>
       <w:pPr>
         <w:rPr>
-          <w:rStyle w:val="Emphasis"/>
-          <w:i w:val="0"/>
-          <w:iCs w:val="0"/>
-        </w:rPr>
-      </w:pPr>
-    </w:p>
-    <w:p>
-      <w:pPr>
-        <w:rPr>
-          <w:rStyle w:val="Emphasis"/>
-          <w:i w:val="0"/>
-          <w:iCs w:val="0"/>
-        </w:rPr>
-      </w:pPr>
-      <w:r>
-        <w:rPr>
-          <w:rStyle w:val="Emphasis"/>
+          <w:rStyle w:val="Hervorhebung"/>
+          <w:i w:val="0"/>
+          <w:iCs w:val="0"/>
+        </w:rPr>
+      </w:pPr>
+    </w:p>
+    <w:p>
+      <w:pPr>
+        <w:rPr>
+          <w:rStyle w:val="Hervorhebung"/>
+          <w:i w:val="0"/>
+          <w:iCs w:val="0"/>
+        </w:rPr>
+      </w:pPr>
+      <w:r>
+        <w:rPr>
+          <w:rStyle w:val="Hervorhebung"/>
           <w:i w:val="0"/>
           <w:iCs w:val="0"/>
         </w:rPr>
         <w:t>Your notes here</w:t>
+      </w:r>
+    </w:p>
+    <w:p>
+      <w:pPr>
+        <w:rPr>
+          <w:rStyle w:val="Hervorhebung"/>
+          <w:i w:val="0"/>
+          <w:iCs w:val="0"/>
+        </w:rPr>
+      </w:pPr>
+      <w:r>
+        <w:rPr>
+          <w:rStyle w:val="Hervorhebung"/>
+          <w:i w:val="0"/>
+          <w:iCs w:val="0"/>
+        </w:rPr>
+        <w:t xml:space="preserve">This study looked at the </w:t>
+      </w:r>
+      <w:r>
+        <w:rPr>
+          <w:rStyle w:val="Hervorhebung"/>
+          <w:i w:val="0"/>
+          <w:iCs w:val="0"/>
+        </w:rPr>
+        <w:t xml:space="preserve">so far </w:t>
+      </w:r>
+      <w:r>
+        <w:rPr>
+          <w:rStyle w:val="Hervorhebung"/>
+          <w:i w:val="0"/>
+          <w:iCs w:val="0"/>
+        </w:rPr>
+        <w:t xml:space="preserve">underrepresented variation of metabolites </w:t>
+      </w:r>
+      <w:r>
+        <w:rPr>
+          <w:rStyle w:val="Hervorhebung"/>
+          <w:i w:val="0"/>
+          <w:iCs w:val="0"/>
+        </w:rPr>
+        <w:t>across the plant kingdom</w:t>
+      </w:r>
+      <w:r>
+        <w:rPr>
+          <w:rStyle w:val="Hervorhebung"/>
+          <w:i w:val="0"/>
+          <w:iCs w:val="0"/>
+        </w:rPr>
+        <w:t xml:space="preserve"> and</w:t>
+      </w:r>
+      <w:r>
+        <w:rPr>
+          <w:rStyle w:val="Hervorhebung"/>
+          <w:i w:val="0"/>
+          <w:iCs w:val="0"/>
+        </w:rPr>
+        <w:t xml:space="preserve"> if they form their own axes or fall in line with </w:t>
+      </w:r>
+      <w:r>
+        <w:rPr>
+          <w:rStyle w:val="Hervorhebung"/>
+          <w:i w:val="0"/>
+          <w:iCs w:val="0"/>
+        </w:rPr>
+        <w:t>traditional functional traits (like plant size)</w:t>
+      </w:r>
+      <w:r>
+        <w:rPr>
+          <w:rStyle w:val="Hervorhebung"/>
+          <w:i w:val="0"/>
+          <w:iCs w:val="0"/>
+        </w:rPr>
+        <w:t xml:space="preserve">. They distilled 5 major traits of chemicals that </w:t>
+      </w:r>
+      <w:r>
+        <w:rPr>
+          <w:rStyle w:val="Hervorhebung"/>
+          <w:i w:val="0"/>
+          <w:iCs w:val="0"/>
+        </w:rPr>
+        <w:t>deemed</w:t>
+      </w:r>
+      <w:r>
+        <w:rPr>
+          <w:rStyle w:val="Hervorhebung"/>
+          <w:i w:val="0"/>
+          <w:iCs w:val="0"/>
+        </w:rPr>
+        <w:t xml:space="preserve"> sufficient to describe most of the chemical variation in the metabolome. They then compared them to the traditional functional traits of plants </w:t>
+      </w:r>
+      <w:r>
+        <w:rPr>
+          <w:rStyle w:val="Hervorhebung"/>
+          <w:i w:val="0"/>
+          <w:iCs w:val="0"/>
+        </w:rPr>
+        <w:t>(</w:t>
+      </w:r>
+      <w:r>
+        <w:t xml:space="preserve">plant height, seed mass, stem-specific density, </w:t>
+      </w:r>
+      <w:r>
+        <w:lastRenderedPageBreak/>
+        <w:t>leaf area, specific leaf area (SLA) and leaf carbon, and nitrogen and phosphorus concen</w:t>
+      </w:r>
+      <w:r>
+        <w:t>trations)</w:t>
+      </w:r>
+      <w:r>
+        <w:rPr>
+          <w:rStyle w:val="Hervorhebung"/>
+          <w:i w:val="0"/>
+          <w:iCs w:val="0"/>
+        </w:rPr>
+        <w:t xml:space="preserve"> and found they described a </w:t>
+      </w:r>
+      <w:r>
+        <w:rPr>
+          <w:rStyle w:val="Hervorhebung"/>
+          <w:i w:val="0"/>
+          <w:iCs w:val="0"/>
+        </w:rPr>
+        <w:t xml:space="preserve">so far </w:t>
+      </w:r>
+      <w:r>
+        <w:rPr>
+          <w:rStyle w:val="Hervorhebung"/>
+          <w:i w:val="0"/>
+          <w:iCs w:val="0"/>
+        </w:rPr>
+        <w:t xml:space="preserve">completely hidden variation among plants </w:t>
+      </w:r>
+      <w:r>
+        <w:rPr>
+          <w:rStyle w:val="Hervorhebung"/>
+          <w:i w:val="0"/>
+          <w:iCs w:val="0"/>
+        </w:rPr>
+        <w:t>that</w:t>
+      </w:r>
+      <w:r>
+        <w:rPr>
+          <w:rStyle w:val="Hervorhebung"/>
+          <w:i w:val="0"/>
+          <w:iCs w:val="0"/>
+        </w:rPr>
+        <w:t xml:space="preserve"> is independent of</w:t>
+      </w:r>
+      <w:r>
+        <w:rPr>
+          <w:rStyle w:val="Hervorhebung"/>
+          <w:i w:val="0"/>
+          <w:iCs w:val="0"/>
+        </w:rPr>
+        <w:t xml:space="preserve"> that of </w:t>
+      </w:r>
+      <w:r>
+        <w:rPr>
+          <w:rStyle w:val="Hervorhebung"/>
+          <w:i w:val="0"/>
+          <w:iCs w:val="0"/>
+        </w:rPr>
+        <w:t>traditional traits.</w:t>
+      </w:r>
+      <w:r>
+        <w:rPr>
+          <w:rStyle w:val="Hervorhebung"/>
+          <w:i w:val="0"/>
+          <w:iCs w:val="0"/>
+        </w:rPr>
+        <w:t xml:space="preserve"> The identification of the most relevant categories of features for relevant for the plant metabolome is</w:t>
+      </w:r>
+      <w:r>
+        <w:rPr>
+          <w:rStyle w:val="Hervorhebung"/>
+          <w:i w:val="0"/>
+          <w:iCs w:val="0"/>
+        </w:rPr>
+        <w:t xml:space="preserve"> especially valuable and has the potential to change how plant variation is described in the future. </w:t>
       </w:r>
     </w:p>
     <w:p/>
@@ -3136,7 +3610,7 @@
     <w:lsdException w:name="Unresolved Mention" w:semiHidden="1" w:unhideWhenUsed="1"/>
     <w:lsdException w:name="Smart Link" w:semiHidden="1" w:unhideWhenUsed="1"/>
   </w:latentStyles>
-  <w:style w:type="paragraph" w:default="1" w:styleId="Normal">
+  <w:style w:type="paragraph" w:default="1" w:styleId="Standard">
     <w:name w:val="Normal"/>
     <w:qFormat/>
     <w:rsid w:val="003E78BB"/>
@@ -3147,11 +3621,11 @@
       <w:rFonts w:ascii="Garamond" w:hAnsi="Garamond"/>
     </w:rPr>
   </w:style>
-  <w:style w:type="paragraph" w:styleId="Heading1">
+  <w:style w:type="paragraph" w:styleId="berschrift1">
     <w:name w:val="heading 1"/>
-    <w:basedOn w:val="Normal"/>
-    <w:next w:val="Normal"/>
-    <w:link w:val="Heading1Char"/>
+    <w:basedOn w:val="Standard"/>
+    <w:next w:val="Standard"/>
+    <w:link w:val="berschrift1Zchn"/>
     <w:uiPriority w:val="9"/>
     <w:qFormat/>
     <w:rsid w:val="003E78BB"/>
@@ -3168,11 +3642,11 @@
       <w:szCs w:val="28"/>
     </w:rPr>
   </w:style>
-  <w:style w:type="paragraph" w:styleId="Heading2">
+  <w:style w:type="paragraph" w:styleId="berschrift2">
     <w:name w:val="heading 2"/>
-    <w:basedOn w:val="Heading3"/>
-    <w:next w:val="Normal"/>
-    <w:link w:val="Heading2Char"/>
+    <w:basedOn w:val="berschrift3"/>
+    <w:next w:val="Standard"/>
+    <w:link w:val="berschrift2Zchn"/>
     <w:uiPriority w:val="9"/>
     <w:unhideWhenUsed/>
     <w:qFormat/>
@@ -3186,11 +3660,11 @@
       <w:szCs w:val="26"/>
     </w:rPr>
   </w:style>
-  <w:style w:type="paragraph" w:styleId="Heading3">
+  <w:style w:type="paragraph" w:styleId="berschrift3">
     <w:name w:val="heading 3"/>
-    <w:basedOn w:val="Heading4"/>
-    <w:next w:val="Normal"/>
-    <w:link w:val="Heading3Char"/>
+    <w:basedOn w:val="berschrift4"/>
+    <w:next w:val="Standard"/>
+    <w:link w:val="berschrift3Zchn"/>
     <w:uiPriority w:val="9"/>
     <w:unhideWhenUsed/>
     <w:qFormat/>
@@ -3207,11 +3681,11 @@
       <w:szCs w:val="24"/>
     </w:rPr>
   </w:style>
-  <w:style w:type="paragraph" w:styleId="Heading4">
+  <w:style w:type="paragraph" w:styleId="berschrift4">
     <w:name w:val="heading 4"/>
-    <w:basedOn w:val="Normal"/>
-    <w:next w:val="Normal"/>
-    <w:link w:val="Heading4Char"/>
+    <w:basedOn w:val="Standard"/>
+    <w:next w:val="Standard"/>
+    <w:link w:val="berschrift4Zchn"/>
     <w:uiPriority w:val="9"/>
     <w:unhideWhenUsed/>
     <w:qFormat/>
@@ -3229,13 +3703,12 @@
       <w:color w:val="2E74B5" w:themeColor="accent1" w:themeShade="BF"/>
     </w:rPr>
   </w:style>
-  <w:style w:type="character" w:default="1" w:styleId="DefaultParagraphFont">
+  <w:style w:type="character" w:default="1" w:styleId="Absatz-Standardschriftart">
     <w:name w:val="Default Paragraph Font"/>
     <w:uiPriority w:val="1"/>
-    <w:semiHidden/>
     <w:unhideWhenUsed/>
   </w:style>
-  <w:style w:type="table" w:default="1" w:styleId="TableNormal">
+  <w:style w:type="table" w:default="1" w:styleId="NormaleTabelle">
     <w:name w:val="Normal Table"/>
     <w:uiPriority w:val="99"/>
     <w:semiHidden/>
@@ -3250,15 +3723,15 @@
       </w:tblCellMar>
     </w:tblPr>
   </w:style>
-  <w:style w:type="numbering" w:default="1" w:styleId="NoList">
+  <w:style w:type="numbering" w:default="1" w:styleId="KeineListe">
     <w:name w:val="No List"/>
     <w:uiPriority w:val="99"/>
     <w:semiHidden/>
     <w:unhideWhenUsed/>
   </w:style>
-  <w:style w:type="paragraph" w:styleId="ListParagraph">
+  <w:style w:type="paragraph" w:styleId="Listenabsatz">
     <w:name w:val="List Paragraph"/>
-    <w:basedOn w:val="Normal"/>
+    <w:basedOn w:val="Standard"/>
     <w:uiPriority w:val="34"/>
     <w:qFormat/>
     <w:rsid w:val="0019630E"/>
@@ -3267,10 +3740,10 @@
       <w:contextualSpacing/>
     </w:pPr>
   </w:style>
-  <w:style w:type="character" w:customStyle="1" w:styleId="Heading1Char">
-    <w:name w:val="Heading 1 Char"/>
-    <w:basedOn w:val="DefaultParagraphFont"/>
-    <w:link w:val="Heading1"/>
+  <w:style w:type="character" w:customStyle="1" w:styleId="berschrift1Zchn">
+    <w:name w:val="Überschrift 1 Zchn"/>
+    <w:basedOn w:val="Absatz-Standardschriftart"/>
+    <w:link w:val="berschrift1"/>
     <w:uiPriority w:val="9"/>
     <w:rsid w:val="003E78BB"/>
     <w:rPr>
@@ -3280,10 +3753,10 @@
       <w:szCs w:val="28"/>
     </w:rPr>
   </w:style>
-  <w:style w:type="character" w:customStyle="1" w:styleId="Heading2Char">
-    <w:name w:val="Heading 2 Char"/>
-    <w:basedOn w:val="DefaultParagraphFont"/>
-    <w:link w:val="Heading2"/>
+  <w:style w:type="character" w:customStyle="1" w:styleId="berschrift2Zchn">
+    <w:name w:val="Überschrift 2 Zchn"/>
+    <w:basedOn w:val="Absatz-Standardschriftart"/>
+    <w:link w:val="berschrift2"/>
     <w:uiPriority w:val="9"/>
     <w:rsid w:val="003E78BB"/>
     <w:rPr>
@@ -3293,9 +3766,9 @@
       <w:szCs w:val="26"/>
     </w:rPr>
   </w:style>
-  <w:style w:type="character" w:styleId="Emphasis">
+  <w:style w:type="character" w:styleId="Hervorhebung">
     <w:name w:val="Emphasis"/>
-    <w:basedOn w:val="DefaultParagraphFont"/>
+    <w:basedOn w:val="Absatz-Standardschriftart"/>
     <w:uiPriority w:val="20"/>
     <w:qFormat/>
     <w:rsid w:val="008E26C5"/>
@@ -3304,10 +3777,10 @@
       <w:iCs/>
     </w:rPr>
   </w:style>
-  <w:style w:type="character" w:customStyle="1" w:styleId="Heading3Char">
-    <w:name w:val="Heading 3 Char"/>
-    <w:basedOn w:val="DefaultParagraphFont"/>
-    <w:link w:val="Heading3"/>
+  <w:style w:type="character" w:customStyle="1" w:styleId="berschrift3Zchn">
+    <w:name w:val="Überschrift 3 Zchn"/>
+    <w:basedOn w:val="Absatz-Standardschriftart"/>
+    <w:link w:val="berschrift3"/>
     <w:uiPriority w:val="9"/>
     <w:rsid w:val="003E78BB"/>
     <w:rPr>
@@ -3317,11 +3790,11 @@
       <w:szCs w:val="24"/>
     </w:rPr>
   </w:style>
-  <w:style w:type="paragraph" w:styleId="Title">
+  <w:style w:type="paragraph" w:styleId="Titel">
     <w:name w:val="Title"/>
-    <w:basedOn w:val="Normal"/>
-    <w:next w:val="Normal"/>
-    <w:link w:val="TitleChar"/>
+    <w:basedOn w:val="Standard"/>
+    <w:next w:val="Standard"/>
+    <w:link w:val="TitelZchn"/>
     <w:uiPriority w:val="10"/>
     <w:qFormat/>
     <w:rsid w:val="003E78BB"/>
@@ -3337,10 +3810,10 @@
       <w:szCs w:val="56"/>
     </w:rPr>
   </w:style>
-  <w:style w:type="character" w:customStyle="1" w:styleId="TitleChar">
-    <w:name w:val="Title Char"/>
-    <w:basedOn w:val="DefaultParagraphFont"/>
-    <w:link w:val="Title"/>
+  <w:style w:type="character" w:customStyle="1" w:styleId="TitelZchn">
+    <w:name w:val="Titel Zchn"/>
+    <w:basedOn w:val="Absatz-Standardschriftart"/>
+    <w:link w:val="Titel"/>
     <w:uiPriority w:val="10"/>
     <w:rsid w:val="003E78BB"/>
     <w:rPr>
@@ -3351,11 +3824,11 @@
       <w:szCs w:val="56"/>
     </w:rPr>
   </w:style>
-  <w:style w:type="paragraph" w:styleId="Subtitle">
+  <w:style w:type="paragraph" w:styleId="Untertitel">
     <w:name w:val="Subtitle"/>
-    <w:basedOn w:val="Normal"/>
-    <w:next w:val="Normal"/>
-    <w:link w:val="SubtitleChar"/>
+    <w:basedOn w:val="Standard"/>
+    <w:next w:val="Standard"/>
+    <w:link w:val="UntertitelZchn"/>
     <w:uiPriority w:val="11"/>
     <w:qFormat/>
     <w:rsid w:val="003E78BB"/>
@@ -3370,10 +3843,10 @@
       <w:spacing w:val="15"/>
     </w:rPr>
   </w:style>
-  <w:style w:type="character" w:customStyle="1" w:styleId="SubtitleChar">
-    <w:name w:val="Subtitle Char"/>
-    <w:basedOn w:val="DefaultParagraphFont"/>
-    <w:link w:val="Subtitle"/>
+  <w:style w:type="character" w:customStyle="1" w:styleId="UntertitelZchn">
+    <w:name w:val="Untertitel Zchn"/>
+    <w:basedOn w:val="Absatz-Standardschriftart"/>
+    <w:link w:val="Untertitel"/>
     <w:uiPriority w:val="11"/>
     <w:rsid w:val="003E78BB"/>
     <w:rPr>
@@ -3384,7 +3857,7 @@
   </w:style>
   <w:style w:type="paragraph" w:customStyle="1" w:styleId="paragraph">
     <w:name w:val="paragraph"/>
-    <w:basedOn w:val="Normal"/>
+    <w:basedOn w:val="Standard"/>
     <w:rsid w:val="0000346E"/>
     <w:pPr>
       <w:spacing w:before="100" w:beforeAutospacing="1" w:after="100" w:afterAutospacing="1" w:line="240" w:lineRule="auto"/>
@@ -3395,9 +3868,9 @@
       <w:szCs w:val="24"/>
     </w:rPr>
   </w:style>
-  <w:style w:type="character" w:styleId="Strong">
+  <w:style w:type="character" w:styleId="Fett">
     <w:name w:val="Strong"/>
-    <w:basedOn w:val="DefaultParagraphFont"/>
+    <w:basedOn w:val="Absatz-Standardschriftart"/>
     <w:uiPriority w:val="22"/>
     <w:qFormat/>
     <w:rsid w:val="0000346E"/>
@@ -3406,10 +3879,10 @@
       <w:bCs/>
     </w:rPr>
   </w:style>
-  <w:style w:type="character" w:customStyle="1" w:styleId="Heading4Char">
-    <w:name w:val="Heading 4 Char"/>
-    <w:basedOn w:val="DefaultParagraphFont"/>
-    <w:link w:val="Heading4"/>
+  <w:style w:type="character" w:customStyle="1" w:styleId="berschrift4Zchn">
+    <w:name w:val="Überschrift 4 Zchn"/>
+    <w:basedOn w:val="Absatz-Standardschriftart"/>
+    <w:link w:val="berschrift4"/>
     <w:uiPriority w:val="9"/>
     <w:rsid w:val="003927D1"/>
     <w:rPr>
@@ -3421,7 +3894,7 @@
   </w:style>
   <w:style w:type="character" w:styleId="Hyperlink">
     <w:name w:val="Hyperlink"/>
-    <w:basedOn w:val="DefaultParagraphFont"/>
+    <w:basedOn w:val="Absatz-Standardschriftart"/>
     <w:uiPriority w:val="99"/>
     <w:unhideWhenUsed/>
     <w:rsid w:val="00552FD0"/>
@@ -3729,26 +4202,6 @@
 </file>
 
 <file path=customXml/item1.xml><?xml version="1.0" encoding="utf-8"?>
-<?mso-contentType ?>
-<FormTemplates xmlns="http://schemas.microsoft.com/sharepoint/v3/contenttype/forms">
-  <Display>DocumentLibraryForm</Display>
-  <Edit>DocumentLibraryForm</Edit>
-  <New>DocumentLibraryForm</New>
-</FormTemplates>
-</file>
-
-<file path=customXml/item2.xml><?xml version="1.0" encoding="utf-8"?>
-<p:properties xmlns:p="http://schemas.microsoft.com/office/2006/metadata/properties" xmlns:xsi="http://www.w3.org/2001/XMLSchema-instance" xmlns:pc="http://schemas.microsoft.com/office/infopath/2007/PartnerControls">
-  <documentManagement>
-    <lcf76f155ced4ddcb4097134ff3c332f xmlns="9c5bf38a-4488-4be4-b211-4cdefd00800a">
-      <Terms xmlns="http://schemas.microsoft.com/office/infopath/2007/PartnerControls"/>
-    </lcf76f155ced4ddcb4097134ff3c332f>
-    <TaxCatchAll xmlns="717003ee-d365-4e34-ad73-54a908d8ac52" xsi:nil="true"/>
-  </documentManagement>
-</p:properties>
-</file>
-
-<file path=customXml/item3.xml><?xml version="1.0" encoding="utf-8"?>
 <ct:contentTypeSchema xmlns:ct="http://schemas.microsoft.com/office/2006/metadata/contentType" xmlns:ma="http://schemas.microsoft.com/office/2006/metadata/properties/metaAttributes" ct:_="" ma:_="" ma:contentTypeName="Document" ma:contentTypeID="0x010100E3AF08D74CA8994690084ED5789532D0" ma:contentTypeVersion="19" ma:contentTypeDescription="Create a new document." ma:contentTypeScope="" ma:versionID="af9e5c82618ff70fc8efece0c1bf1c29">
   <xsd:schema xmlns:xsd="http://www.w3.org/2001/XMLSchema" xmlns:xs="http://www.w3.org/2001/XMLSchema" xmlns:p="http://schemas.microsoft.com/office/2006/metadata/properties" xmlns:ns2="9c5bf38a-4488-4be4-b211-4cdefd00800a" xmlns:ns3="717003ee-d365-4e34-ad73-54a908d8ac52" targetNamespace="http://schemas.microsoft.com/office/2006/metadata/properties" ma:root="true" ma:fieldsID="4d2361f92a44aedf3736cc2fd9c95fda" ns2:_="" ns3:_="">
     <xsd:import namespace="9c5bf38a-4488-4be4-b211-4cdefd00800a"/>
@@ -4009,10 +4462,41 @@
 </ct:contentTypeSchema>
 </file>
 
+<file path=customXml/item2.xml><?xml version="1.0" encoding="utf-8"?>
+<p:properties xmlns:p="http://schemas.microsoft.com/office/2006/metadata/properties" xmlns:xsi="http://www.w3.org/2001/XMLSchema-instance" xmlns:pc="http://schemas.microsoft.com/office/infopath/2007/PartnerControls">
+  <documentManagement>
+    <lcf76f155ced4ddcb4097134ff3c332f xmlns="9c5bf38a-4488-4be4-b211-4cdefd00800a">
+      <Terms xmlns="http://schemas.microsoft.com/office/infopath/2007/PartnerControls"/>
+    </lcf76f155ced4ddcb4097134ff3c332f>
+    <TaxCatchAll xmlns="717003ee-d365-4e34-ad73-54a908d8ac52" xsi:nil="true"/>
+  </documentManagement>
+</p:properties>
+</file>
+
+<file path=customXml/item3.xml><?xml version="1.0" encoding="utf-8"?>
+<?mso-contentType ?>
+<FormTemplates xmlns="http://schemas.microsoft.com/sharepoint/v3/contenttype/forms">
+  <Display>DocumentLibraryForm</Display>
+  <Edit>DocumentLibraryForm</Edit>
+  <New>DocumentLibraryForm</New>
+</FormTemplates>
+</file>
+
 <file path=customXml/itemProps1.xml><?xml version="1.0" encoding="utf-8"?>
-<ds:datastoreItem xmlns:ds="http://schemas.openxmlformats.org/officeDocument/2006/customXml" ds:itemID="{2267190B-77CB-46E6-81CC-8B2D90BDE7E5}">
+<ds:datastoreItem xmlns:ds="http://schemas.openxmlformats.org/officeDocument/2006/customXml" ds:itemID="{E1E98348-35D3-4550-A5FD-9895E7B554A3}">
   <ds:schemaRefs>
-    <ds:schemaRef ds:uri="http://schemas.microsoft.com/sharepoint/v3/contenttype/forms"/>
+    <ds:schemaRef ds:uri="http://schemas.microsoft.com/office/2006/metadata/contentType"/>
+    <ds:schemaRef ds:uri="http://schemas.microsoft.com/office/2006/metadata/properties/metaAttributes"/>
+    <ds:schemaRef ds:uri="http://www.w3.org/2001/XMLSchema"/>
+    <ds:schemaRef ds:uri="http://schemas.microsoft.com/office/2006/metadata/properties"/>
+    <ds:schemaRef ds:uri="9c5bf38a-4488-4be4-b211-4cdefd00800a"/>
+    <ds:schemaRef ds:uri="717003ee-d365-4e34-ad73-54a908d8ac52"/>
+    <ds:schemaRef ds:uri="http://schemas.microsoft.com/office/2006/documentManagement/types"/>
+    <ds:schemaRef ds:uri="http://schemas.microsoft.com/office/infopath/2007/PartnerControls"/>
+    <ds:schemaRef ds:uri="http://schemas.openxmlformats.org/package/2006/metadata/core-properties"/>
+    <ds:schemaRef ds:uri="http://purl.org/dc/elements/1.1/"/>
+    <ds:schemaRef ds:uri="http://purl.org/dc/terms/"/>
+    <ds:schemaRef ds:uri="http://schemas.microsoft.com/internal/obd"/>
   </ds:schemaRefs>
 </ds:datastoreItem>
 </file>
@@ -4029,20 +4513,9 @@
 </file>
 
 <file path=customXml/itemProps3.xml><?xml version="1.0" encoding="utf-8"?>
-<ds:datastoreItem xmlns:ds="http://schemas.openxmlformats.org/officeDocument/2006/customXml" ds:itemID="{E1E98348-35D3-4550-A5FD-9895E7B554A3}">
+<ds:datastoreItem xmlns:ds="http://schemas.openxmlformats.org/officeDocument/2006/customXml" ds:itemID="{2267190B-77CB-46E6-81CC-8B2D90BDE7E5}">
   <ds:schemaRefs>
-    <ds:schemaRef ds:uri="http://schemas.microsoft.com/office/2006/metadata/contentType"/>
-    <ds:schemaRef ds:uri="http://schemas.microsoft.com/office/2006/metadata/properties/metaAttributes"/>
-    <ds:schemaRef ds:uri="http://www.w3.org/2001/XMLSchema"/>
-    <ds:schemaRef ds:uri="http://schemas.microsoft.com/office/2006/metadata/properties"/>
-    <ds:schemaRef ds:uri="9c5bf38a-4488-4be4-b211-4cdefd00800a"/>
-    <ds:schemaRef ds:uri="717003ee-d365-4e34-ad73-54a908d8ac52"/>
-    <ds:schemaRef ds:uri="http://schemas.microsoft.com/office/2006/documentManagement/types"/>
-    <ds:schemaRef ds:uri="http://schemas.microsoft.com/office/infopath/2007/PartnerControls"/>
-    <ds:schemaRef ds:uri="http://schemas.openxmlformats.org/package/2006/metadata/core-properties"/>
-    <ds:schemaRef ds:uri="http://purl.org/dc/elements/1.1/"/>
-    <ds:schemaRef ds:uri="http://purl.org/dc/terms/"/>
-    <ds:schemaRef ds:uri="http://schemas.microsoft.com/internal/obd"/>
+    <ds:schemaRef ds:uri="http://schemas.microsoft.com/sharepoint/v3/contenttype/forms"/>
   </ds:schemaRefs>
 </ds:datastoreItem>
 </file>
</xml_diff>